<commit_message>
Added functions msolve and cmsolve.
Updated UI and documentation.
Fixed find_ge (mfind_ge) and find_le (mfind_le).
Fixed indexes in loops, issue #367.
</commit_message>
<xml_diff>
--- a/Calcpad.Wpf/doc/help.bg.docx
+++ b/Calcpad.Wpf/doc/help.bg.docx
@@ -411,6 +411,7 @@
         </w:rPr>
         <w:t xml:space="preserve"> като </w:t>
       </w:r>
+      <w:proofErr w:type="spellStart"/>
       <w:r>
         <w:rPr>
           <w:rFonts w:cs="Calibri"/>
@@ -420,6 +421,7 @@
         </w:rPr>
         <w:t>Html</w:t>
       </w:r>
+      <w:proofErr w:type="spellEnd"/>
       <w:r>
         <w:rPr>
           <w:rFonts w:cs="Calibri"/>
@@ -664,6 +666,7 @@
         </w:rPr>
         <w:t xml:space="preserve">Програмният език на </w:t>
       </w:r>
+      <w:proofErr w:type="spellStart"/>
       <w:r>
         <w:rPr>
           <w:rFonts w:eastAsia="Times New Roman" w:cs="Calibri"/>
@@ -674,6 +677,7 @@
         </w:rPr>
         <w:t>Calcpad</w:t>
       </w:r>
+      <w:proofErr w:type="spellEnd"/>
       <w:r>
         <w:rPr>
           <w:rFonts w:eastAsia="Times New Roman" w:cs="Calibri"/>
@@ -1826,12 +1830,21 @@
         </w:rPr>
         <w:t xml:space="preserve">- </w:t>
       </w:r>
+      <w:proofErr w:type="spellStart"/>
       <w:r>
         <w:rPr>
           <w:rFonts w:ascii="Calibri" w:hAnsi="Calibri" w:cs="Calibri"/>
           <w:color w:val="000000"/>
         </w:rPr>
-        <w:t>прим(</w:t>
+        <w:t>прим</w:t>
+      </w:r>
+      <w:proofErr w:type="spellEnd"/>
+      <w:r>
+        <w:rPr>
+          <w:rFonts w:ascii="Calibri" w:hAnsi="Calibri" w:cs="Calibri"/>
+          <w:color w:val="000000"/>
+        </w:rPr>
+        <w:t>(</w:t>
       </w:r>
       <w:proofErr w:type="spellStart"/>
       <w:r>
@@ -9081,7 +9094,23 @@
           <w:rFonts w:ascii="Calibri" w:hAnsi="Calibri" w:cs="Calibri"/>
           <w:color w:val="000000"/>
         </w:rPr>
-        <w:t xml:space="preserve"> и интерполационни:</w:t>
+        <w:t xml:space="preserve"> и </w:t>
+      </w:r>
+      <w:proofErr w:type="spellStart"/>
+      <w:r>
+        <w:rPr>
+          <w:rFonts w:ascii="Calibri" w:hAnsi="Calibri" w:cs="Calibri"/>
+          <w:color w:val="000000"/>
+        </w:rPr>
+        <w:t>интерполационни</w:t>
+      </w:r>
+      <w:proofErr w:type="spellEnd"/>
+      <w:r>
+        <w:rPr>
+          <w:rFonts w:ascii="Calibri" w:hAnsi="Calibri" w:cs="Calibri"/>
+          <w:color w:val="000000"/>
+        </w:rPr>
+        <w:t>:</w:t>
       </w:r>
       <w:r>
         <w:rPr>
@@ -27182,6 +27211,7 @@
         <w:rPr>
           <w:rStyle w:val="af"/>
           <w:b/>
+          <w:color w:val="auto"/>
           <w:szCs w:val="23"/>
           <w:u w:val="none"/>
         </w:rPr>
@@ -37530,6 +37560,8 @@
       <w:r>
         <w:rPr>
           <w:b/>
+          <w:bCs/>
+          <w:position w:val="0"/>
           <w:szCs w:val="23"/>
         </w:rPr>
         <w:t>lsolv</w:t>
@@ -37537,7 +37569,9 @@
       <w:r>
         <w:rPr>
           <w:b/>
-          <w:spacing w:val="20"/>
+          <w:bCs/>
+          <w:spacing w:val="20"/>
+          <w:position w:val="0"/>
           <w:szCs w:val="23"/>
         </w:rPr>
         <w:t>e</w:t>
@@ -37547,6 +37581,7 @@
         <w:rPr>
           <w:rStyle w:val="b1"/>
           <w:rFonts w:ascii="Calibri" w:hAnsi="Calibri" w:cs="Calibri"/>
+          <w:position w:val="0"/>
         </w:rPr>
         <w:t>(</w:t>
       </w:r>
@@ -37554,6 +37589,7 @@
         <w:rPr>
           <w:rStyle w:val="HTML"/>
           <w:rFonts w:ascii="Georgia Pro" w:hAnsi="Georgia Pro"/>
+          <w:position w:val="0"/>
         </w:rPr>
         <w:t>A</w:t>
       </w:r>
@@ -37561,12 +37597,14 @@
         <w:rPr>
           <w:rStyle w:val="o1"/>
           <w:rFonts w:ascii="Calibri" w:hAnsi="Calibri" w:cs="Calibri"/>
+          <w:position w:val="0"/>
         </w:rPr>
         <w:t>;</w:t>
       </w:r>
       <w:r>
         <w:rPr>
           <w:rFonts w:ascii="Calibri" w:hAnsi="Calibri" w:cs="Calibri"/>
+          <w:position w:val="0"/>
         </w:rPr>
         <w:t xml:space="preserve"> </w:t>
       </w:r>
@@ -37575,6 +37613,7 @@
           <w:rStyle w:val="HTML"/>
           <w:rFonts w:ascii="Georgia Pro" w:hAnsi="Georgia Pro"/>
           <w:spacing w:val="-40"/>
+          <w:position w:val="0"/>
         </w:rPr>
         <w:t>b</w:t>
       </w:r>
@@ -37586,6 +37625,7 @@
           <w:iCs w:val="0"/>
           <w:color w:val="auto"/>
           <w:spacing w:val="-40"/>
+          <w:position w:val="0"/>
           <w:sz w:val="28"/>
           <w:szCs w:val="28"/>
         </w:rPr>
@@ -37599,6 +37639,7 @@
           <w:iCs w:val="0"/>
           <w:color w:val="auto"/>
           <w:spacing w:val="-40"/>
+          <w:position w:val="0"/>
           <w:sz w:val="28"/>
           <w:szCs w:val="28"/>
         </w:rPr>
@@ -37607,6 +37648,7 @@
       <w:r>
         <w:rPr>
           <w:rFonts w:ascii="Calibri" w:hAnsi="Calibri" w:cs="Calibri"/>
+          <w:position w:val="0"/>
         </w:rPr>
         <w:t xml:space="preserve"> </w:t>
       </w:r>
@@ -37614,6 +37656,7 @@
         <w:rPr>
           <w:rStyle w:val="b1"/>
           <w:rFonts w:ascii="Calibri" w:hAnsi="Calibri" w:cs="Calibri"/>
+          <w:position w:val="0"/>
         </w:rPr>
         <w:t>)</w:t>
       </w:r>
@@ -37626,18 +37669,21 @@
       <w:r>
         <w:rPr>
           <w:rFonts w:cs="Calibri"/>
+          <w:position w:val="0"/>
         </w:rPr>
         <w:t>-</w:t>
       </w:r>
       <w:r>
         <w:rPr>
           <w:rFonts w:ascii="Calibri" w:hAnsi="Calibri" w:cs="Calibri"/>
-        </w:rPr>
-        <w:t xml:space="preserve"> </w:t>
-      </w:r>
-      <w:r>
-        <w:rPr>
-          <w:rFonts w:ascii="Calibri" w:hAnsi="Calibri" w:cs="Calibri"/>
+          <w:position w:val="0"/>
+        </w:rPr>
+        <w:t xml:space="preserve"> </w:t>
+      </w:r>
+      <w:r>
+        <w:rPr>
+          <w:rFonts w:ascii="Calibri" w:hAnsi="Calibri" w:cs="Calibri"/>
+          <w:position w:val="0"/>
         </w:rPr>
         <w:t>решава системата линейни уравнения </w:t>
       </w:r>
@@ -37647,6 +37693,7 @@
           <w:rStyle w:val="HTML"/>
           <w:rFonts w:ascii="Georgia Pro" w:hAnsi="Georgia Pro"/>
           <w:spacing w:val="20"/>
+          <w:position w:val="0"/>
         </w:rPr>
         <w:t>A</w:t>
       </w:r>
@@ -37655,6 +37702,7 @@
           <w:rStyle w:val="HTML"/>
           <w:rFonts w:ascii="Georgia Pro" w:hAnsi="Georgia Pro"/>
           <w:spacing w:val="-120"/>
+          <w:position w:val="0"/>
         </w:rPr>
         <w:t>x</w:t>
       </w:r>
@@ -37663,6 +37711,7 @@
         <w:rPr>
           <w:rStyle w:val="a4"/>
           <w:rFonts w:ascii="Segoe UI Symbol" w:hAnsi="Segoe UI Symbol" w:cs="Cambria Math"/>
+          <w:position w:val="0"/>
           <w:sz w:val="26"/>
           <w:szCs w:val="26"/>
         </w:rPr>
@@ -37682,6 +37731,7 @@
         <w:rPr>
           <w:rStyle w:val="vec3"/>
           <w:rFonts w:ascii="Segoe UI Symbol" w:hAnsi="Segoe UI Symbol" w:cs="Cambria Math"/>
+          <w:position w:val="0"/>
         </w:rPr>
         <w:t xml:space="preserve"> </w:t>
       </w:r>
@@ -37689,12 +37739,14 @@
         <w:rPr>
           <w:rStyle w:val="vec3"/>
           <w:rFonts w:cstheme="minorHAnsi"/>
-        </w:rPr>
-        <w:t xml:space="preserve"> </w:t>
-      </w:r>
-      <w:r>
-        <w:rPr>
-          <w:rFonts w:ascii="Calibri" w:hAnsi="Calibri" w:cs="Calibri"/>
+          <w:position w:val="0"/>
+        </w:rPr>
+        <w:t xml:space="preserve"> </w:t>
+      </w:r>
+      <w:r>
+        <w:rPr>
+          <w:rFonts w:ascii="Calibri" w:hAnsi="Calibri" w:cs="Calibri"/>
+          <w:position w:val="0"/>
         </w:rPr>
         <w:t xml:space="preserve">= </w:t>
       </w:r>
@@ -37703,6 +37755,7 @@
           <w:rStyle w:val="HTML"/>
           <w:rFonts w:ascii="Georgia Pro" w:hAnsi="Georgia Pro"/>
           <w:spacing w:val="-40"/>
+          <w:position w:val="0"/>
         </w:rPr>
         <w:t>b</w:t>
       </w:r>
@@ -37714,6 +37767,7 @@
           <w:iCs w:val="0"/>
           <w:color w:val="auto"/>
           <w:spacing w:val="-40"/>
+          <w:position w:val="0"/>
           <w:sz w:val="28"/>
           <w:szCs w:val="28"/>
         </w:rPr>
@@ -37727,6 +37781,7 @@
           <w:iCs w:val="0"/>
           <w:color w:val="auto"/>
           <w:spacing w:val="-40"/>
+          <w:position w:val="0"/>
           <w:sz w:val="28"/>
           <w:szCs w:val="28"/>
         </w:rPr>
@@ -37735,87 +37790,81 @@
       <w:r>
         <w:rPr>
           <w:rFonts w:ascii="Calibri" w:hAnsi="Calibri" w:cs="Calibri"/>
+          <w:position w:val="0"/>
         </w:rPr>
         <w:t xml:space="preserve">  </w:t>
       </w:r>
       <w:r>
         <w:rPr>
           <w:rFonts w:ascii="Calibri" w:hAnsi="Calibri" w:cs="Calibri"/>
-        </w:rPr>
-        <w:t xml:space="preserve">като използва </w:t>
-      </w:r>
-      <w:r>
-        <w:rPr>
-          <w:rFonts w:ascii="Calibri" w:hAnsi="Calibri" w:cs="Calibri"/>
+          <w:position w:val="0"/>
+        </w:rPr>
+        <w:t>чрез</w:t>
+      </w:r>
+      <w:r>
+        <w:rPr>
+          <w:rFonts w:ascii="Calibri" w:hAnsi="Calibri" w:cs="Calibri"/>
+          <w:position w:val="0"/>
+        </w:rPr>
+        <w:t xml:space="preserve"> </w:t>
+      </w:r>
+      <w:r>
+        <w:rPr>
+          <w:rFonts w:ascii="Calibri" w:hAnsi="Calibri" w:cs="Calibri"/>
+          <w:position w:val="0"/>
+        </w:rPr>
+        <w:t>LDLT декомпозиция</w:t>
+      </w:r>
+      <w:r>
+        <w:rPr>
+          <w:rFonts w:ascii="Calibri" w:hAnsi="Calibri" w:cs="Calibri"/>
+          <w:position w:val="0"/>
         </w:rPr>
         <w:br/>
       </w:r>
       <w:r>
         <w:rPr>
           <w:rFonts w:ascii="Calibri" w:hAnsi="Calibri" w:cs="Calibri"/>
+          <w:position w:val="0"/>
         </w:rPr>
         <w:tab/>
-      </w:r>
-      <w:r>
-        <w:rPr>
-          <w:rFonts w:ascii="Calibri" w:hAnsi="Calibri" w:cs="Calibri"/>
-        </w:rPr>
-        <w:t xml:space="preserve"> </w:t>
-      </w:r>
-      <w:r>
-        <w:rPr>
-          <w:rFonts w:ascii="Calibri" w:hAnsi="Calibri" w:cs="Calibri"/>
+        <w:t xml:space="preserve"> </w:t>
+      </w:r>
+      <w:r>
+        <w:rPr>
+          <w:rFonts w:ascii="Calibri" w:hAnsi="Calibri" w:cs="Calibri"/>
+          <w:position w:val="0"/>
         </w:rPr>
         <w:tab/>
-      </w:r>
-      <w:r>
-        <w:rPr>
-          <w:rFonts w:ascii="Calibri" w:hAnsi="Calibri" w:cs="Calibri"/>
-        </w:rPr>
-        <w:t xml:space="preserve"> </w:t>
-      </w:r>
-      <w:r>
-        <w:rPr>
-          <w:rFonts w:ascii="Calibri" w:hAnsi="Calibri" w:cs="Calibri"/>
-        </w:rPr>
-        <w:t xml:space="preserve"> </w:t>
-      </w:r>
-      <w:r>
-        <w:rPr>
-          <w:rFonts w:ascii="Calibri" w:hAnsi="Calibri" w:cs="Calibri"/>
-        </w:rPr>
         <w:t xml:space="preserve">  </w:t>
       </w:r>
       <w:r>
         <w:rPr>
           <w:rFonts w:ascii="Calibri" w:hAnsi="Calibri" w:cs="Calibri"/>
-        </w:rPr>
-        <w:t xml:space="preserve"> </w:t>
-      </w:r>
-      <w:r>
-        <w:rPr>
-          <w:rFonts w:ascii="Calibri" w:hAnsi="Calibri" w:cs="Calibri"/>
+          <w:position w:val="0"/>
         </w:rPr>
         <w:t xml:space="preserve">  </w:t>
       </w:r>
       <w:r>
         <w:rPr>
           <w:rFonts w:ascii="Calibri" w:hAnsi="Calibri" w:cs="Calibri"/>
-        </w:rPr>
-        <w:t>LDL</w:t>
-      </w:r>
-      <w:r>
-        <w:rPr>
-          <w:rFonts w:ascii="Calibri" w:hAnsi="Calibri" w:cs="Calibri"/>
-          <w:vertAlign w:val="superscript"/>
-        </w:rPr>
-        <w:t>T</w:t>
-      </w:r>
-      <w:r>
-        <w:rPr>
-          <w:rFonts w:ascii="Calibri" w:hAnsi="Calibri" w:cs="Calibri"/>
-        </w:rPr>
-        <w:t xml:space="preserve"> декомпозиция за симетрични матрици и LU декомпозиция </w:t>
+          <w:position w:val="0"/>
+        </w:rPr>
+        <w:t xml:space="preserve"> </w:t>
+      </w:r>
+      <w:r>
+        <w:rPr>
+          <w:rFonts w:ascii="Calibri" w:hAnsi="Calibri" w:cs="Calibri"/>
+          <w:position w:val="0"/>
+        </w:rPr>
+        <w:t xml:space="preserve">  за симетрични матрици и LU декомпозиция </w:t>
+      </w:r>
+      <w:r>
+        <w:rPr>
+          <w:rFonts w:ascii="Calibri" w:hAnsi="Calibri" w:cs="Calibri"/>
+          <w:position w:val="0"/>
+        </w:rPr>
+        <w:t>за несиметрични;</w:t>
       </w:r>
       <w:r>
         <w:rPr>
@@ -37825,119 +37874,67 @@
       </w:r>
       <w:r>
         <w:rPr>
-          <w:rFonts w:ascii="Calibri" w:hAnsi="Calibri" w:cs="Calibri"/>
+          <w:rFonts w:ascii="Georgia Pro Semibold" w:hAnsi="Georgia Pro Semibold" w:cs="Calibri"/>
+          <w:position w:val="0"/>
+        </w:rPr>
+        <w:t xml:space="preserve">      </w:t>
+      </w:r>
+      <w:r>
+        <w:rPr>
+          <w:rFonts w:ascii="Georgia Pro Semibold" w:hAnsi="Georgia Pro Semibold" w:cs="Calibri"/>
+          <w:position w:val="0"/>
         </w:rPr>
         <w:tab/>
       </w:r>
-      <w:r>
-        <w:rPr>
-          <w:rFonts w:ascii="Calibri" w:hAnsi="Calibri" w:cs="Calibri"/>
-        </w:rPr>
-        <w:t xml:space="preserve"> </w:t>
-      </w:r>
-      <w:r>
-        <w:rPr>
-          <w:rFonts w:ascii="Calibri" w:hAnsi="Calibri" w:cs="Calibri"/>
-        </w:rPr>
-        <w:tab/>
-      </w:r>
-      <w:r>
-        <w:rPr>
-          <w:rFonts w:ascii="Calibri" w:hAnsi="Calibri" w:cs="Calibri"/>
-        </w:rPr>
-        <w:t xml:space="preserve"> </w:t>
-      </w:r>
-      <w:r>
-        <w:rPr>
-          <w:rFonts w:ascii="Calibri" w:hAnsi="Calibri" w:cs="Calibri"/>
-        </w:rPr>
-        <w:t xml:space="preserve">  </w:t>
-      </w:r>
-      <w:r>
-        <w:rPr>
-          <w:rFonts w:ascii="Calibri" w:hAnsi="Calibri" w:cs="Calibri"/>
-        </w:rPr>
-        <w:t xml:space="preserve"> </w:t>
-      </w:r>
-      <w:r>
-        <w:rPr>
-          <w:rFonts w:ascii="Calibri" w:hAnsi="Calibri" w:cs="Calibri"/>
-        </w:rPr>
-        <w:t xml:space="preserve">   </w:t>
-      </w:r>
-      <w:r>
-        <w:rPr>
-          <w:rFonts w:ascii="Calibri" w:hAnsi="Calibri" w:cs="Calibri"/>
-        </w:rPr>
-        <w:t>за несиметрични</w:t>
-      </w:r>
-      <w:r>
-        <w:rPr>
-          <w:rFonts w:ascii="Calibri" w:hAnsi="Calibri" w:cs="Calibri"/>
+      <w:proofErr w:type="spellStart"/>
+      <w:r>
+        <w:rPr>
+          <w:b/>
+          <w:bCs/>
+          <w:position w:val="0"/>
+          <w:szCs w:val="23"/>
+        </w:rPr>
+        <w:t>clsolv</w:t>
+      </w:r>
+      <w:r>
+        <w:rPr>
+          <w:b/>
+          <w:bCs/>
+          <w:spacing w:val="20"/>
+          <w:position w:val="0"/>
+          <w:szCs w:val="23"/>
+        </w:rPr>
+        <w:t>e</w:t>
+      </w:r>
+      <w:proofErr w:type="spellEnd"/>
+      <w:r>
+        <w:rPr>
+          <w:rStyle w:val="b1"/>
+          <w:rFonts w:ascii="Calibri" w:hAnsi="Calibri" w:cs="Calibri"/>
+          <w:position w:val="0"/>
+        </w:rPr>
+        <w:t>(</w:t>
+      </w:r>
+      <w:r>
+        <w:rPr>
+          <w:rStyle w:val="HTML"/>
+          <w:rFonts w:ascii="Georgia Pro" w:hAnsi="Georgia Pro"/>
+          <w:position w:val="0"/>
+        </w:rPr>
+        <w:t>A</w:t>
+      </w:r>
+      <w:r>
+        <w:rPr>
+          <w:rStyle w:val="o1"/>
+          <w:rFonts w:ascii="Calibri" w:hAnsi="Calibri" w:cs="Calibri"/>
+          <w:position w:val="0"/>
         </w:rPr>
         <w:t>;</w:t>
       </w:r>
       <w:r>
         <w:rPr>
           <w:rFonts w:ascii="Calibri" w:hAnsi="Calibri" w:cs="Calibri"/>
-        </w:rPr>
-        <w:br/>
-      </w:r>
-      <w:r>
-        <w:rPr>
-          <w:rFonts w:ascii="Georgia Pro Semibold" w:hAnsi="Georgia Pro Semibold" w:cs="Calibri"/>
-          <w:position w:val="0"/>
-        </w:rPr>
-        <w:t xml:space="preserve">      </w:t>
-      </w:r>
-      <w:r>
-        <w:rPr>
-          <w:rFonts w:ascii="Georgia Pro Semibold" w:hAnsi="Georgia Pro Semibold" w:cs="Calibri"/>
-          <w:position w:val="0"/>
-        </w:rPr>
-        <w:tab/>
-      </w:r>
-      <w:proofErr w:type="spellStart"/>
-      <w:r>
-        <w:rPr>
-          <w:b/>
-          <w:szCs w:val="23"/>
-        </w:rPr>
-        <w:t>clsolv</w:t>
-      </w:r>
-      <w:r>
-        <w:rPr>
-          <w:b/>
-          <w:spacing w:val="20"/>
-          <w:szCs w:val="23"/>
-        </w:rPr>
-        <w:t>e</w:t>
-      </w:r>
-      <w:proofErr w:type="spellEnd"/>
-      <w:r>
-        <w:rPr>
-          <w:rStyle w:val="b1"/>
-          <w:rFonts w:ascii="Calibri" w:hAnsi="Calibri" w:cs="Calibri"/>
-        </w:rPr>
-        <w:t>(</w:t>
-      </w:r>
-      <w:r>
-        <w:rPr>
-          <w:rStyle w:val="HTML"/>
-          <w:rFonts w:ascii="Georgia Pro" w:hAnsi="Georgia Pro"/>
-        </w:rPr>
-        <w:t>A</w:t>
-      </w:r>
-      <w:r>
-        <w:rPr>
-          <w:rStyle w:val="o1"/>
-          <w:rFonts w:ascii="Calibri" w:hAnsi="Calibri" w:cs="Calibri"/>
-        </w:rPr>
-        <w:t>;</w:t>
-      </w:r>
-      <w:r>
-        <w:rPr>
-          <w:rFonts w:ascii="Calibri" w:hAnsi="Calibri" w:cs="Calibri"/>
+          <w:position w:val="0"/>
         </w:rPr>
         <w:t xml:space="preserve"> </w:t>
       </w:r>
@@ -37946,6 +37943,7 @@
           <w:rStyle w:val="HTML"/>
           <w:rFonts w:ascii="Georgia Pro" w:hAnsi="Georgia Pro"/>
           <w:spacing w:val="-40"/>
+          <w:position w:val="0"/>
         </w:rPr>
         <w:t>b</w:t>
       </w:r>
@@ -37957,6 +37955,7 @@
           <w:iCs w:val="0"/>
           <w:color w:val="auto"/>
           <w:spacing w:val="-40"/>
+          <w:position w:val="0"/>
           <w:sz w:val="28"/>
           <w:szCs w:val="28"/>
         </w:rPr>
@@ -37970,6 +37969,7 @@
           <w:iCs w:val="0"/>
           <w:color w:val="auto"/>
           <w:spacing w:val="-40"/>
+          <w:position w:val="0"/>
           <w:sz w:val="28"/>
           <w:szCs w:val="28"/>
         </w:rPr>
@@ -37978,6 +37978,7 @@
       <w:r>
         <w:rPr>
           <w:rFonts w:ascii="Calibri" w:hAnsi="Calibri" w:cs="Calibri"/>
+          <w:position w:val="0"/>
         </w:rPr>
         <w:t xml:space="preserve"> </w:t>
       </w:r>
@@ -37985,38 +37986,37 @@
         <w:rPr>
           <w:rStyle w:val="b1"/>
           <w:rFonts w:ascii="Calibri" w:hAnsi="Calibri" w:cs="Calibri"/>
+          <w:position w:val="0"/>
         </w:rPr>
         <w:t>)</w:t>
       </w:r>
       <w:r>
         <w:rPr>
           <w:rFonts w:ascii="Calibri" w:hAnsi="Calibri" w:cs="Calibri"/>
+          <w:position w:val="0"/>
         </w:rPr>
         <w:t xml:space="preserve"> </w:t>
       </w:r>
       <w:r>
         <w:rPr>
           <w:rFonts w:cs="Calibri"/>
+          <w:position w:val="0"/>
         </w:rPr>
         <w:t>-</w:t>
       </w:r>
       <w:r>
         <w:rPr>
           <w:rFonts w:ascii="Calibri" w:hAnsi="Calibri" w:cs="Calibri"/>
-        </w:rPr>
-        <w:t xml:space="preserve"> </w:t>
-      </w:r>
-      <w:r>
-        <w:rPr>
-          <w:rFonts w:ascii="Calibri" w:hAnsi="Calibri" w:cs="Calibri"/>
-        </w:rPr>
-        <w:t>решава системата линейни уравнения</w:t>
-      </w:r>
-      <w:r>
-        <w:rPr>
-          <w:rFonts w:ascii="Calibri" w:hAnsi="Calibri" w:cs="Calibri"/>
-        </w:rPr>
-        <w:t xml:space="preserve"> </w:t>
+          <w:position w:val="0"/>
+        </w:rPr>
+        <w:t xml:space="preserve"> </w:t>
+      </w:r>
+      <w:r>
+        <w:rPr>
+          <w:rFonts w:ascii="Calibri" w:hAnsi="Calibri" w:cs="Calibri"/>
+          <w:position w:val="0"/>
+        </w:rPr>
+        <w:t xml:space="preserve">решава системата линейни уравнения </w:t>
       </w:r>
       <w:proofErr w:type="spellStart"/>
       <w:r>
@@ -38024,6 +38024,7 @@
           <w:rStyle w:val="HTML"/>
           <w:rFonts w:ascii="Georgia Pro" w:hAnsi="Georgia Pro"/>
           <w:spacing w:val="20"/>
+          <w:position w:val="0"/>
         </w:rPr>
         <w:t>A</w:t>
       </w:r>
@@ -38032,6 +38033,7 @@
           <w:rStyle w:val="HTML"/>
           <w:rFonts w:ascii="Georgia Pro" w:hAnsi="Georgia Pro"/>
           <w:spacing w:val="-120"/>
+          <w:position w:val="0"/>
         </w:rPr>
         <w:t>x</w:t>
       </w:r>
@@ -38040,6 +38042,7 @@
         <w:rPr>
           <w:rStyle w:val="a4"/>
           <w:rFonts w:ascii="Segoe UI Symbol" w:hAnsi="Segoe UI Symbol" w:cs="Cambria Math"/>
+          <w:position w:val="0"/>
           <w:sz w:val="26"/>
           <w:szCs w:val="26"/>
         </w:rPr>
@@ -38059,6 +38062,7 @@
         <w:rPr>
           <w:rStyle w:val="vec3"/>
           <w:rFonts w:ascii="Segoe UI Symbol" w:hAnsi="Segoe UI Symbol" w:cs="Cambria Math"/>
+          <w:position w:val="0"/>
         </w:rPr>
         <w:t xml:space="preserve"> </w:t>
       </w:r>
@@ -38066,12 +38070,14 @@
         <w:rPr>
           <w:rStyle w:val="vec3"/>
           <w:rFonts w:cstheme="minorHAnsi"/>
-        </w:rPr>
-        <w:t xml:space="preserve"> </w:t>
-      </w:r>
-      <w:r>
-        <w:rPr>
-          <w:rFonts w:ascii="Calibri" w:hAnsi="Calibri" w:cs="Calibri"/>
+          <w:position w:val="0"/>
+        </w:rPr>
+        <w:t xml:space="preserve"> </w:t>
+      </w:r>
+      <w:r>
+        <w:rPr>
+          <w:rFonts w:ascii="Calibri" w:hAnsi="Calibri" w:cs="Calibri"/>
+          <w:position w:val="0"/>
         </w:rPr>
         <w:t xml:space="preserve">= </w:t>
       </w:r>
@@ -38080,6 +38086,7 @@
           <w:rStyle w:val="HTML"/>
           <w:rFonts w:ascii="Georgia Pro" w:hAnsi="Georgia Pro"/>
           <w:spacing w:val="-40"/>
+          <w:position w:val="0"/>
         </w:rPr>
         <w:t>b</w:t>
       </w:r>
@@ -38091,6 +38098,7 @@
           <w:iCs w:val="0"/>
           <w:color w:val="auto"/>
           <w:spacing w:val="-40"/>
+          <w:position w:val="0"/>
           <w:sz w:val="28"/>
           <w:szCs w:val="28"/>
         </w:rPr>
@@ -38104,6 +38112,7 @@
           <w:iCs w:val="0"/>
           <w:color w:val="auto"/>
           <w:spacing w:val="-40"/>
+          <w:position w:val="0"/>
           <w:sz w:val="28"/>
           <w:szCs w:val="28"/>
         </w:rPr>
@@ -38112,66 +38121,63 @@
       <w:r>
         <w:rPr>
           <w:rFonts w:ascii="Calibri" w:hAnsi="Calibri" w:cs="Calibri"/>
+          <w:position w:val="0"/>
         </w:rPr>
         <w:t xml:space="preserve">  </w:t>
       </w:r>
       <w:r>
         <w:rPr>
           <w:rFonts w:ascii="Calibri" w:hAnsi="Calibri" w:cs="Calibri"/>
+          <w:position w:val="0"/>
         </w:rPr>
         <w:t>със симетрична,</w:t>
       </w:r>
       <w:r>
         <w:rPr>
           <w:rFonts w:ascii="Calibri" w:hAnsi="Calibri" w:cs="Calibri"/>
+          <w:position w:val="0"/>
         </w:rPr>
         <w:br/>
       </w:r>
       <w:r>
         <w:rPr>
           <w:rFonts w:ascii="Calibri" w:hAnsi="Calibri" w:cs="Calibri"/>
+          <w:position w:val="0"/>
         </w:rPr>
         <w:tab/>
       </w:r>
       <w:r>
         <w:rPr>
           <w:rFonts w:ascii="Calibri" w:hAnsi="Calibri" w:cs="Calibri"/>
+          <w:position w:val="0"/>
         </w:rPr>
         <w:tab/>
       </w:r>
       <w:r>
         <w:rPr>
           <w:rFonts w:ascii="Calibri" w:hAnsi="Calibri" w:cs="Calibri"/>
+          <w:position w:val="0"/>
         </w:rPr>
         <w:t xml:space="preserve">   </w:t>
       </w:r>
       <w:r>
         <w:rPr>
           <w:rFonts w:ascii="Calibri" w:hAnsi="Calibri" w:cs="Calibri"/>
-        </w:rPr>
-        <w:t xml:space="preserve"> </w:t>
-      </w:r>
-      <w:r>
-        <w:rPr>
-          <w:rFonts w:ascii="Calibri" w:hAnsi="Calibri" w:cs="Calibri"/>
-        </w:rPr>
-        <w:t xml:space="preserve"> </w:t>
-      </w:r>
-      <w:r>
-        <w:rPr>
-          <w:rFonts w:ascii="Calibri" w:hAnsi="Calibri" w:cs="Calibri"/>
-        </w:rPr>
-        <w:t xml:space="preserve">    </w:t>
-      </w:r>
-      <w:r>
-        <w:rPr>
-          <w:rFonts w:ascii="Calibri" w:hAnsi="Calibri" w:cs="Calibri"/>
-        </w:rPr>
-        <w:t>положително определена матрица на коефициентите</w:t>
-      </w:r>
-      <w:r>
-        <w:rPr>
-          <w:rFonts w:ascii="Calibri" w:hAnsi="Calibri" w:cs="Calibri"/>
+          <w:position w:val="0"/>
+        </w:rPr>
+        <w:t xml:space="preserve"> </w:t>
+      </w:r>
+      <w:r>
+        <w:rPr>
+          <w:rFonts w:ascii="Calibri" w:hAnsi="Calibri" w:cs="Calibri"/>
+          <w:position w:val="0"/>
+        </w:rPr>
+        <w:t xml:space="preserve">     положително определена матрица на коефициентите</w:t>
+      </w:r>
+      <w:r>
+        <w:rPr>
+          <w:rFonts w:ascii="Calibri" w:hAnsi="Calibri" w:cs="Calibri"/>
+          <w:position w:val="0"/>
         </w:rPr>
         <w:t xml:space="preserve"> </w:t>
       </w:r>
@@ -38179,79 +38185,86 @@
         <w:rPr>
           <w:rStyle w:val="HTML"/>
           <w:rFonts w:ascii="Georgia Pro" w:hAnsi="Georgia Pro"/>
+          <w:position w:val="0"/>
         </w:rPr>
         <w:t>A</w:t>
       </w:r>
       <w:r>
         <w:rPr>
           <w:rFonts w:ascii="Calibri" w:hAnsi="Calibri" w:cs="Calibri"/>
-        </w:rPr>
-        <w:t xml:space="preserve"> </w:t>
-      </w:r>
-      <w:r>
-        <w:rPr>
-          <w:rFonts w:ascii="Calibri" w:hAnsi="Calibri" w:cs="Calibri"/>
-        </w:rPr>
-        <w:t xml:space="preserve">като </w:t>
-      </w:r>
-      <w:r>
-        <w:rPr>
-          <w:rFonts w:ascii="Calibri" w:hAnsi="Calibri" w:cs="Calibri"/>
+          <w:position w:val="0"/>
+        </w:rPr>
+        <w:t xml:space="preserve"> </w:t>
+      </w:r>
+      <w:r>
+        <w:rPr>
+          <w:rFonts w:ascii="Calibri" w:hAnsi="Calibri" w:cs="Calibri"/>
+          <w:position w:val="0"/>
+        </w:rPr>
+        <w:t>посредством</w:t>
+      </w:r>
+      <w:r>
+        <w:rPr>
+          <w:rFonts w:ascii="Calibri" w:hAnsi="Calibri" w:cs="Calibri"/>
+          <w:position w:val="0"/>
+        </w:rPr>
+        <w:t xml:space="preserve"> </w:t>
+      </w:r>
+      <w:r>
+        <w:rPr>
+          <w:rFonts w:ascii="Calibri" w:hAnsi="Calibri" w:cs="Calibri"/>
+          <w:position w:val="0"/>
         </w:rPr>
         <w:br/>
       </w:r>
       <w:r>
         <w:rPr>
           <w:rFonts w:ascii="Calibri" w:hAnsi="Calibri" w:cs="Calibri"/>
+          <w:position w:val="0"/>
         </w:rPr>
         <w:tab/>
-      </w:r>
-      <w:r>
-        <w:rPr>
-          <w:rFonts w:ascii="Calibri" w:hAnsi="Calibri" w:cs="Calibri"/>
-        </w:rPr>
-        <w:t xml:space="preserve"> </w:t>
-      </w:r>
-      <w:r>
-        <w:rPr>
-          <w:rFonts w:ascii="Calibri" w:hAnsi="Calibri" w:cs="Calibri"/>
+        <w:t xml:space="preserve"> </w:t>
+      </w:r>
+      <w:r>
+        <w:rPr>
+          <w:rFonts w:ascii="Calibri" w:hAnsi="Calibri" w:cs="Calibri"/>
+          <w:position w:val="0"/>
         </w:rPr>
         <w:tab/>
       </w:r>
       <w:r>
         <w:rPr>
           <w:rFonts w:ascii="Calibri" w:hAnsi="Calibri" w:cs="Calibri"/>
+          <w:position w:val="0"/>
         </w:rPr>
         <w:t xml:space="preserve">   </w:t>
       </w:r>
       <w:r>
         <w:rPr>
           <w:rFonts w:ascii="Calibri" w:hAnsi="Calibri" w:cs="Calibri"/>
-        </w:rPr>
-        <w:t xml:space="preserve"> </w:t>
-      </w:r>
-      <w:r>
-        <w:rPr>
-          <w:rFonts w:ascii="Calibri" w:hAnsi="Calibri" w:cs="Calibri"/>
-        </w:rPr>
-        <w:t xml:space="preserve">    </w:t>
-      </w:r>
-      <w:r>
-        <w:rPr>
-          <w:rFonts w:ascii="Calibri" w:hAnsi="Calibri" w:cs="Calibri"/>
-        </w:rPr>
-        <w:t xml:space="preserve"> </w:t>
-      </w:r>
-      <w:r>
-        <w:rPr>
-          <w:rFonts w:ascii="Calibri" w:hAnsi="Calibri" w:cs="Calibri"/>
-        </w:rPr>
-        <w:t xml:space="preserve">използва декомпозиция на </w:t>
+          <w:position w:val="0"/>
+        </w:rPr>
+        <w:t xml:space="preserve">     </w:t>
+      </w:r>
+      <w:r>
+        <w:rPr>
+          <w:rFonts w:ascii="Calibri" w:hAnsi="Calibri" w:cs="Calibri"/>
+          <w:position w:val="0"/>
+        </w:rPr>
+        <w:t xml:space="preserve"> </w:t>
+      </w:r>
+      <w:r>
+        <w:rPr>
+          <w:rFonts w:ascii="Calibri" w:hAnsi="Calibri" w:cs="Calibri"/>
+          <w:position w:val="0"/>
+        </w:rPr>
+        <w:t xml:space="preserve">декомпозиция на </w:t>
       </w:r>
       <w:proofErr w:type="spellStart"/>
       <w:r>
         <w:rPr>
           <w:rFonts w:ascii="Calibri" w:hAnsi="Calibri" w:cs="Calibri"/>
+          <w:position w:val="0"/>
         </w:rPr>
         <w:t>Холецки</w:t>
       </w:r>
@@ -38259,12 +38272,621 @@
       <w:r>
         <w:rPr>
           <w:rFonts w:ascii="Calibri" w:hAnsi="Calibri" w:cs="Calibri"/>
+          <w:position w:val="0"/>
         </w:rPr>
         <w:t>;</w:t>
       </w:r>
       <w:r>
         <w:rPr>
           <w:rFonts w:ascii="Calibri" w:hAnsi="Calibri" w:cs="Calibri"/>
+          <w:position w:val="0"/>
+          <w:lang w:val="en-US"/>
+        </w:rPr>
+        <w:br/>
+      </w:r>
+      <w:r>
+        <w:rPr>
+          <w:rFonts w:ascii="Georgia Pro Semibold" w:hAnsi="Georgia Pro Semibold" w:cs="Calibri"/>
+          <w:position w:val="0"/>
+        </w:rPr>
+        <w:t xml:space="preserve">      </w:t>
+      </w:r>
+      <w:r>
+        <w:rPr>
+          <w:rFonts w:ascii="Georgia Pro Semibold" w:hAnsi="Georgia Pro Semibold" w:cs="Calibri"/>
+          <w:position w:val="0"/>
+        </w:rPr>
+        <w:tab/>
+      </w:r>
+      <w:r>
+        <w:rPr>
+          <w:b/>
+          <w:bCs/>
+          <w:position w:val="0"/>
+          <w:szCs w:val="23"/>
+          <w:lang w:val="en-US"/>
+        </w:rPr>
+        <w:t>m</w:t>
+      </w:r>
+      <w:proofErr w:type="spellStart"/>
+      <w:r>
+        <w:rPr>
+          <w:b/>
+          <w:bCs/>
+          <w:position w:val="0"/>
+          <w:szCs w:val="23"/>
+        </w:rPr>
+        <w:t>solv</w:t>
+      </w:r>
+      <w:r>
+        <w:rPr>
+          <w:b/>
+          <w:bCs/>
+          <w:spacing w:val="20"/>
+          <w:position w:val="0"/>
+          <w:szCs w:val="23"/>
+        </w:rPr>
+        <w:t>e</w:t>
+      </w:r>
+      <w:proofErr w:type="spellEnd"/>
+      <w:r>
+        <w:rPr>
+          <w:rStyle w:val="b1"/>
+          <w:rFonts w:ascii="Calibri" w:hAnsi="Calibri" w:cs="Calibri"/>
+          <w:position w:val="0"/>
+        </w:rPr>
+        <w:t>(</w:t>
+      </w:r>
+      <w:r>
+        <w:rPr>
+          <w:rStyle w:val="HTML"/>
+          <w:rFonts w:ascii="Georgia Pro" w:hAnsi="Georgia Pro"/>
+          <w:position w:val="0"/>
+        </w:rPr>
+        <w:t>A</w:t>
+      </w:r>
+      <w:r>
+        <w:rPr>
+          <w:rStyle w:val="o1"/>
+          <w:rFonts w:ascii="Calibri" w:hAnsi="Calibri" w:cs="Calibri"/>
+          <w:position w:val="0"/>
+        </w:rPr>
+        <w:t>;</w:t>
+      </w:r>
+      <w:r>
+        <w:rPr>
+          <w:rFonts w:ascii="Calibri" w:hAnsi="Calibri" w:cs="Calibri"/>
+          <w:position w:val="0"/>
+        </w:rPr>
+        <w:t xml:space="preserve"> </w:t>
+      </w:r>
+      <w:r>
+        <w:rPr>
+          <w:rStyle w:val="HTML"/>
+          <w:rFonts w:ascii="Georgia Pro" w:hAnsi="Georgia Pro"/>
+          <w:spacing w:val="-40"/>
+          <w:position w:val="0"/>
+          <w:lang w:val="en-US"/>
+        </w:rPr>
+        <w:t>B</w:t>
+      </w:r>
+      <w:r>
+        <w:rPr>
+          <w:rFonts w:ascii="Calibri" w:hAnsi="Calibri" w:cs="Calibri"/>
+          <w:position w:val="0"/>
+        </w:rPr>
+        <w:t xml:space="preserve"> </w:t>
+      </w:r>
+      <w:r>
+        <w:rPr>
+          <w:rStyle w:val="b1"/>
+          <w:rFonts w:ascii="Calibri" w:hAnsi="Calibri" w:cs="Calibri"/>
+          <w:position w:val="0"/>
+        </w:rPr>
+        <w:t>)</w:t>
+      </w:r>
+      <w:r>
+        <w:rPr>
+          <w:rFonts w:ascii="Calibri" w:hAnsi="Calibri" w:cs="Calibri"/>
+          <w:position w:val="0"/>
+        </w:rPr>
+        <w:t xml:space="preserve"> </w:t>
+      </w:r>
+      <w:r>
+        <w:rPr>
+          <w:rFonts w:cs="Calibri"/>
+          <w:position w:val="0"/>
+        </w:rPr>
+        <w:t>-</w:t>
+      </w:r>
+      <w:r>
+        <w:rPr>
+          <w:rFonts w:ascii="Calibri" w:hAnsi="Calibri" w:cs="Calibri"/>
+          <w:position w:val="0"/>
+        </w:rPr>
+        <w:t xml:space="preserve"> решава обобщеното матрично уравнение</w:t>
+      </w:r>
+      <w:r>
+        <w:rPr>
+          <w:rStyle w:val="HTML"/>
+          <w:rFonts w:ascii="Calibri" w:hAnsi="Calibri" w:cs="Calibri"/>
+          <w:i w:val="0"/>
+          <w:iCs w:val="0"/>
+          <w:color w:val="000000"/>
+          <w:position w:val="0"/>
+        </w:rPr>
+        <w:t xml:space="preserve"> </w:t>
+      </w:r>
+      <w:r>
+        <w:rPr>
+          <w:rStyle w:val="HTML"/>
+          <w:rFonts w:ascii="Georgia Pro" w:hAnsi="Georgia Pro"/>
+          <w:position w:val="0"/>
+        </w:rPr>
+        <w:t>A</w:t>
+      </w:r>
+      <w:r>
+        <w:rPr>
+          <w:rStyle w:val="HTML"/>
+          <w:rFonts w:ascii="Georgia Pro" w:hAnsi="Georgia Pro"/>
+          <w:position w:val="0"/>
+          <w:lang w:val="en-US"/>
+        </w:rPr>
+        <w:t>X</w:t>
+      </w:r>
+      <w:r>
+        <w:rPr>
+          <w:rStyle w:val="HTML"/>
+          <w:rFonts w:ascii="Georgia Pro" w:hAnsi="Georgia Pro"/>
+          <w:i w:val="0"/>
+          <w:iCs w:val="0"/>
+          <w:position w:val="0"/>
+          <w:lang w:val="en-US"/>
+        </w:rPr>
+        <w:t xml:space="preserve"> </w:t>
+      </w:r>
+      <w:r>
+        <w:rPr>
+          <w:rFonts w:ascii="Calibri" w:hAnsi="Calibri" w:cs="Calibri"/>
+          <w:position w:val="0"/>
+        </w:rPr>
+        <w:t>=</w:t>
+      </w:r>
+      <w:r>
+        <w:rPr>
+          <w:rFonts w:ascii="Calibri" w:hAnsi="Calibri" w:cs="Calibri"/>
+          <w:position w:val="0"/>
+          <w:lang w:val="en-US"/>
+        </w:rPr>
+        <w:t xml:space="preserve"> </w:t>
+      </w:r>
+      <w:r>
+        <w:rPr>
+          <w:rStyle w:val="HTML"/>
+          <w:rFonts w:ascii="Georgia Pro" w:hAnsi="Georgia Pro"/>
+          <w:position w:val="0"/>
+          <w:lang w:val="en-US"/>
+        </w:rPr>
+        <w:t>B</w:t>
+      </w:r>
+      <w:r>
+        <w:rPr>
+          <w:rFonts w:ascii="Calibri" w:hAnsi="Calibri" w:cs="Calibri"/>
+          <w:position w:val="0"/>
+        </w:rPr>
+        <w:t xml:space="preserve"> </w:t>
+      </w:r>
+      <w:r>
+        <w:rPr>
+          <w:rFonts w:ascii="Calibri" w:hAnsi="Calibri" w:cs="Calibri"/>
+          <w:position w:val="0"/>
+        </w:rPr>
+        <w:t xml:space="preserve">чрез </w:t>
+      </w:r>
+      <w:r>
+        <w:rPr>
+          <w:rFonts w:ascii="Calibri" w:hAnsi="Calibri" w:cs="Calibri"/>
+          <w:position w:val="0"/>
+        </w:rPr>
+        <w:t>LDLT </w:t>
+      </w:r>
+      <w:proofErr w:type="spellStart"/>
+      <w:r>
+        <w:rPr>
+          <w:rFonts w:ascii="Calibri" w:hAnsi="Calibri" w:cs="Calibri"/>
+          <w:position w:val="0"/>
+        </w:rPr>
+        <w:t>деком</w:t>
+      </w:r>
+      <w:proofErr w:type="spellEnd"/>
+      <w:r>
+        <w:rPr>
+          <w:rFonts w:ascii="Calibri" w:hAnsi="Calibri" w:cs="Calibri"/>
+          <w:position w:val="0"/>
+        </w:rPr>
+        <w:t>-</w:t>
+      </w:r>
+      <w:r>
+        <w:rPr>
+          <w:rFonts w:ascii="Calibri" w:hAnsi="Calibri" w:cs="Calibri"/>
+          <w:position w:val="0"/>
+        </w:rPr>
+        <w:t xml:space="preserve"> </w:t>
+      </w:r>
+      <w:r>
+        <w:rPr>
+          <w:rFonts w:ascii="Calibri" w:hAnsi="Calibri" w:cs="Calibri"/>
+          <w:position w:val="0"/>
+        </w:rPr>
+        <w:br/>
+      </w:r>
+      <w:r>
+        <w:rPr>
+          <w:rFonts w:ascii="Calibri" w:hAnsi="Calibri" w:cs="Calibri"/>
+          <w:position w:val="0"/>
+        </w:rPr>
+        <w:tab/>
+        <w:t xml:space="preserve"> </w:t>
+      </w:r>
+      <w:r>
+        <w:rPr>
+          <w:rFonts w:ascii="Calibri" w:hAnsi="Calibri" w:cs="Calibri"/>
+          <w:position w:val="0"/>
+        </w:rPr>
+        <w:tab/>
+        <w:t xml:space="preserve">       </w:t>
+      </w:r>
+      <w:r>
+        <w:rPr>
+          <w:rFonts w:ascii="Calibri" w:hAnsi="Calibri" w:cs="Calibri"/>
+          <w:position w:val="0"/>
+        </w:rPr>
+        <w:t xml:space="preserve">  </w:t>
+      </w:r>
+      <w:r>
+        <w:rPr>
+          <w:rFonts w:ascii="Calibri" w:hAnsi="Calibri" w:cs="Calibri"/>
+          <w:position w:val="0"/>
+        </w:rPr>
+        <w:t xml:space="preserve">позиция </w:t>
+      </w:r>
+      <w:r>
+        <w:rPr>
+          <w:rFonts w:ascii="Calibri" w:hAnsi="Calibri" w:cs="Calibri"/>
+          <w:position w:val="0"/>
+        </w:rPr>
+        <w:t xml:space="preserve">за симетрични матрици и LU декомпозиция </w:t>
+      </w:r>
+      <w:r>
+        <w:rPr>
+          <w:rFonts w:ascii="Calibri" w:hAnsi="Calibri" w:cs="Calibri"/>
+          <w:position w:val="0"/>
+        </w:rPr>
+        <w:t>за несиметрични;</w:t>
+      </w:r>
+      <w:r>
+        <w:rPr>
+          <w:rFonts w:ascii="Calibri" w:hAnsi="Calibri" w:cs="Calibri"/>
+          <w:position w:val="0"/>
+        </w:rPr>
+        <w:br/>
+      </w:r>
+      <w:r>
+        <w:rPr>
+          <w:rFonts w:ascii="Georgia Pro Semibold" w:hAnsi="Georgia Pro Semibold" w:cs="Calibri"/>
+          <w:position w:val="0"/>
+        </w:rPr>
+        <w:t xml:space="preserve">      </w:t>
+      </w:r>
+      <w:r>
+        <w:rPr>
+          <w:rFonts w:ascii="Georgia Pro Semibold" w:hAnsi="Georgia Pro Semibold" w:cs="Calibri"/>
+          <w:position w:val="0"/>
+        </w:rPr>
+        <w:tab/>
+      </w:r>
+      <w:r>
+        <w:rPr>
+          <w:b/>
+          <w:bCs/>
+          <w:position w:val="0"/>
+          <w:szCs w:val="23"/>
+        </w:rPr>
+        <w:t>c</w:t>
+      </w:r>
+      <w:r>
+        <w:rPr>
+          <w:b/>
+          <w:bCs/>
+          <w:position w:val="0"/>
+          <w:szCs w:val="23"/>
+          <w:lang w:val="en-US"/>
+        </w:rPr>
+        <w:t>m</w:t>
+      </w:r>
+      <w:proofErr w:type="spellStart"/>
+      <w:r>
+        <w:rPr>
+          <w:b/>
+          <w:bCs/>
+          <w:position w:val="0"/>
+          <w:szCs w:val="23"/>
+        </w:rPr>
+        <w:t>solv</w:t>
+      </w:r>
+      <w:r>
+        <w:rPr>
+          <w:b/>
+          <w:bCs/>
+          <w:spacing w:val="20"/>
+          <w:position w:val="0"/>
+          <w:szCs w:val="23"/>
+        </w:rPr>
+        <w:t>e</w:t>
+      </w:r>
+      <w:proofErr w:type="spellEnd"/>
+      <w:r>
+        <w:rPr>
+          <w:rStyle w:val="b1"/>
+          <w:rFonts w:ascii="Calibri" w:hAnsi="Calibri" w:cs="Calibri"/>
+          <w:position w:val="0"/>
+        </w:rPr>
+        <w:t>(</w:t>
+      </w:r>
+      <w:r>
+        <w:rPr>
+          <w:rStyle w:val="HTML"/>
+          <w:rFonts w:ascii="Georgia Pro" w:hAnsi="Georgia Pro"/>
+          <w:position w:val="0"/>
+        </w:rPr>
+        <w:t>A</w:t>
+      </w:r>
+      <w:r>
+        <w:rPr>
+          <w:rStyle w:val="o1"/>
+          <w:rFonts w:ascii="Calibri" w:hAnsi="Calibri" w:cs="Calibri"/>
+          <w:position w:val="0"/>
+        </w:rPr>
+        <w:t>;</w:t>
+      </w:r>
+      <w:r>
+        <w:rPr>
+          <w:rFonts w:ascii="Calibri" w:hAnsi="Calibri" w:cs="Calibri"/>
+          <w:position w:val="0"/>
+        </w:rPr>
+        <w:t xml:space="preserve"> </w:t>
+      </w:r>
+      <w:r>
+        <w:rPr>
+          <w:rStyle w:val="HTML"/>
+          <w:rFonts w:ascii="Georgia Pro" w:hAnsi="Georgia Pro"/>
+          <w:spacing w:val="-40"/>
+          <w:position w:val="0"/>
+          <w:lang w:val="en-US"/>
+        </w:rPr>
+        <w:t>B</w:t>
+      </w:r>
+      <w:r>
+        <w:rPr>
+          <w:rFonts w:ascii="Calibri" w:hAnsi="Calibri" w:cs="Calibri"/>
+          <w:position w:val="0"/>
+        </w:rPr>
+        <w:t xml:space="preserve"> </w:t>
+      </w:r>
+      <w:r>
+        <w:rPr>
+          <w:rStyle w:val="b1"/>
+          <w:rFonts w:ascii="Calibri" w:hAnsi="Calibri" w:cs="Calibri"/>
+          <w:position w:val="0"/>
+        </w:rPr>
+        <w:t>)</w:t>
+      </w:r>
+      <w:r>
+        <w:rPr>
+          <w:rFonts w:ascii="Calibri" w:hAnsi="Calibri" w:cs="Calibri"/>
+          <w:position w:val="0"/>
+        </w:rPr>
+        <w:t xml:space="preserve"> </w:t>
+      </w:r>
+      <w:r>
+        <w:rPr>
+          <w:rFonts w:cs="Calibri"/>
+          <w:position w:val="0"/>
+        </w:rPr>
+        <w:t>-</w:t>
+      </w:r>
+      <w:r>
+        <w:rPr>
+          <w:rFonts w:ascii="Calibri" w:hAnsi="Calibri" w:cs="Calibri"/>
+          <w:position w:val="0"/>
+        </w:rPr>
+        <w:t xml:space="preserve"> решава обобщеното матрично уравнение</w:t>
+      </w:r>
+      <w:r>
+        <w:rPr>
+          <w:rStyle w:val="HTML"/>
+          <w:rFonts w:ascii="Calibri" w:hAnsi="Calibri" w:cs="Calibri"/>
+          <w:i w:val="0"/>
+          <w:iCs w:val="0"/>
+          <w:color w:val="000000"/>
+          <w:position w:val="0"/>
+        </w:rPr>
+        <w:t xml:space="preserve"> </w:t>
+      </w:r>
+      <w:r>
+        <w:rPr>
+          <w:rStyle w:val="HTML"/>
+          <w:rFonts w:ascii="Georgia Pro" w:hAnsi="Georgia Pro"/>
+          <w:position w:val="0"/>
+        </w:rPr>
+        <w:t>A</w:t>
+      </w:r>
+      <w:r>
+        <w:rPr>
+          <w:rStyle w:val="HTML"/>
+          <w:rFonts w:ascii="Georgia Pro" w:hAnsi="Georgia Pro"/>
+          <w:position w:val="0"/>
+          <w:lang w:val="en-US"/>
+        </w:rPr>
+        <w:t>X</w:t>
+      </w:r>
+      <w:r>
+        <w:rPr>
+          <w:rStyle w:val="HTML"/>
+          <w:rFonts w:ascii="Georgia Pro" w:hAnsi="Georgia Pro"/>
+          <w:i w:val="0"/>
+          <w:iCs w:val="0"/>
+          <w:position w:val="0"/>
+          <w:lang w:val="en-US"/>
+        </w:rPr>
+        <w:t xml:space="preserve"> </w:t>
+      </w:r>
+      <w:r>
+        <w:rPr>
+          <w:rFonts w:ascii="Calibri" w:hAnsi="Calibri" w:cs="Calibri"/>
+          <w:position w:val="0"/>
+        </w:rPr>
+        <w:t>=</w:t>
+      </w:r>
+      <w:r>
+        <w:rPr>
+          <w:rFonts w:ascii="Calibri" w:hAnsi="Calibri" w:cs="Calibri"/>
+          <w:position w:val="0"/>
+          <w:lang w:val="en-US"/>
+        </w:rPr>
+        <w:t xml:space="preserve"> </w:t>
+      </w:r>
+      <w:r>
+        <w:rPr>
+          <w:rStyle w:val="HTML"/>
+          <w:rFonts w:ascii="Georgia Pro" w:hAnsi="Georgia Pro"/>
+          <w:position w:val="0"/>
+          <w:lang w:val="en-US"/>
+        </w:rPr>
+        <w:t>B</w:t>
+      </w:r>
+      <w:r>
+        <w:rPr>
+          <w:rFonts w:ascii="Calibri" w:hAnsi="Calibri" w:cs="Calibri"/>
+          <w:position w:val="0"/>
+        </w:rPr>
+        <w:t xml:space="preserve"> със симетрична,</w:t>
+      </w:r>
+      <w:r>
+        <w:rPr>
+          <w:rFonts w:ascii="Calibri" w:hAnsi="Calibri" w:cs="Calibri"/>
+          <w:position w:val="0"/>
+        </w:rPr>
+        <w:br/>
+      </w:r>
+      <w:r>
+        <w:rPr>
+          <w:rFonts w:ascii="Calibri" w:hAnsi="Calibri" w:cs="Calibri"/>
+          <w:position w:val="0"/>
+        </w:rPr>
+        <w:tab/>
+      </w:r>
+      <w:r>
+        <w:rPr>
+          <w:rFonts w:ascii="Calibri" w:hAnsi="Calibri" w:cs="Calibri"/>
+          <w:position w:val="0"/>
+        </w:rPr>
+        <w:tab/>
+        <w:t xml:space="preserve">         </w:t>
+      </w:r>
+      <w:r>
+        <w:rPr>
+          <w:rFonts w:ascii="Calibri" w:hAnsi="Calibri" w:cs="Calibri"/>
+          <w:position w:val="0"/>
+        </w:rPr>
+        <w:t xml:space="preserve">   </w:t>
+      </w:r>
+      <w:r>
+        <w:rPr>
+          <w:rFonts w:ascii="Calibri" w:hAnsi="Calibri" w:cs="Calibri"/>
+          <w:position w:val="0"/>
+        </w:rPr>
+        <w:t xml:space="preserve">положително определена матрица на коефициентите </w:t>
+      </w:r>
+      <w:r>
+        <w:rPr>
+          <w:rStyle w:val="HTML"/>
+          <w:rFonts w:ascii="Georgia Pro" w:hAnsi="Georgia Pro"/>
+          <w:position w:val="0"/>
+        </w:rPr>
+        <w:t>A</w:t>
+      </w:r>
+      <w:r>
+        <w:rPr>
+          <w:rFonts w:ascii="Calibri" w:hAnsi="Calibri" w:cs="Calibri"/>
+          <w:position w:val="0"/>
+        </w:rPr>
+        <w:t xml:space="preserve"> </w:t>
+      </w:r>
+      <w:r>
+        <w:rPr>
+          <w:rFonts w:ascii="Calibri" w:hAnsi="Calibri" w:cs="Calibri"/>
+          <w:position w:val="0"/>
+        </w:rPr>
+        <w:t>посредством</w:t>
+      </w:r>
+      <w:r>
+        <w:rPr>
+          <w:rFonts w:ascii="Calibri" w:hAnsi="Calibri" w:cs="Calibri"/>
+          <w:position w:val="0"/>
+        </w:rPr>
+        <w:br/>
+      </w:r>
+      <w:r>
+        <w:rPr>
+          <w:rFonts w:ascii="Calibri" w:hAnsi="Calibri" w:cs="Calibri"/>
+          <w:position w:val="0"/>
+        </w:rPr>
+        <w:tab/>
+        <w:t xml:space="preserve"> </w:t>
+      </w:r>
+      <w:r>
+        <w:rPr>
+          <w:rFonts w:ascii="Calibri" w:hAnsi="Calibri" w:cs="Calibri"/>
+          <w:position w:val="0"/>
+        </w:rPr>
+        <w:tab/>
+        <w:t xml:space="preserve">        </w:t>
+      </w:r>
+      <w:r>
+        <w:rPr>
+          <w:rFonts w:ascii="Calibri" w:hAnsi="Calibri" w:cs="Calibri"/>
+          <w:position w:val="0"/>
+        </w:rPr>
+        <w:t xml:space="preserve">   </w:t>
+      </w:r>
+      <w:r>
+        <w:rPr>
+          <w:rFonts w:ascii="Calibri" w:hAnsi="Calibri" w:cs="Calibri"/>
+          <w:position w:val="0"/>
+        </w:rPr>
+        <w:t xml:space="preserve"> декомпозиция на </w:t>
+      </w:r>
+      <w:proofErr w:type="spellStart"/>
+      <w:r>
+        <w:rPr>
+          <w:rFonts w:ascii="Calibri" w:hAnsi="Calibri" w:cs="Calibri"/>
+          <w:position w:val="0"/>
+        </w:rPr>
+        <w:t>Холецки</w:t>
+      </w:r>
+      <w:proofErr w:type="spellEnd"/>
+      <w:r>
+        <w:rPr>
+          <w:rFonts w:ascii="Calibri" w:hAnsi="Calibri" w:cs="Calibri"/>
+          <w:position w:val="0"/>
+        </w:rPr>
+        <w:t>;</w:t>
+      </w:r>
+      <w:r>
+        <w:rPr>
+          <w:rFonts w:ascii="Calibri" w:hAnsi="Calibri" w:cs="Calibri"/>
+          <w:position w:val="0"/>
         </w:rPr>
         <w:br/>
       </w:r>
@@ -40764,7 +41386,25 @@
           <w:szCs w:val="24"/>
           <w:lang w:eastAsia="bg-BG"/>
         </w:rPr>
-        <w:t xml:space="preserve"> изохроми на 2D функция;</w:t>
+        <w:t xml:space="preserve"> </w:t>
+      </w:r>
+      <w:proofErr w:type="spellStart"/>
+      <w:r>
+        <w:rPr>
+          <w:rFonts w:eastAsia="Times New Roman" w:cs="Calibri"/>
+          <w:szCs w:val="24"/>
+          <w:lang w:eastAsia="bg-BG"/>
+        </w:rPr>
+        <w:t>изохроми</w:t>
+      </w:r>
+      <w:proofErr w:type="spellEnd"/>
+      <w:r>
+        <w:rPr>
+          <w:rFonts w:eastAsia="Times New Roman" w:cs="Calibri"/>
+          <w:szCs w:val="24"/>
+          <w:lang w:eastAsia="bg-BG"/>
+        </w:rPr>
+        <w:t xml:space="preserve"> на 2D функция;</w:t>
       </w:r>
       <w:r>
         <w:rPr>
@@ -40836,6 +41476,7 @@
           <w:szCs w:val="24"/>
           <w:lang w:eastAsia="bg-BG"/>
         </w:rPr>
+        <w:lastRenderedPageBreak/>
         <w:t>PlotWidth</w:t>
       </w:r>
       <w:r>
@@ -40955,7 +41596,6 @@
           <w:szCs w:val="24"/>
           <w:lang w:eastAsia="bg-BG"/>
         </w:rPr>
-        <w:lastRenderedPageBreak/>
         <w:t>Итеративни и числени методи:</w:t>
       </w:r>
       <w:r>
@@ -44579,6 +45219,7 @@
           <w:szCs w:val="24"/>
           <w:lang w:eastAsia="bg-BG"/>
         </w:rPr>
+        <w:lastRenderedPageBreak/>
         <w:t xml:space="preserve">          </w:t>
       </w:r>
       <w:r>
@@ -44652,7 +45293,6 @@
           <w:szCs w:val="24"/>
           <w:lang w:eastAsia="bg-BG"/>
         </w:rPr>
-        <w:lastRenderedPageBreak/>
         <mc:AlternateContent>
           <mc:Choice Requires="wpg">
             <w:drawing>
@@ -46973,7 +47613,6 @@
           <w:szCs w:val="24"/>
           <w:lang w:eastAsia="bg-BG"/>
         </w:rPr>
-        <w:lastRenderedPageBreak/>
         <w:t>#round</w:t>
       </w:r>
       <w:r>
@@ -47533,6 +48172,7 @@
         </w:rPr>
         <w:t>, </w:t>
       </w:r>
+      <w:proofErr w:type="spellStart"/>
       <w:r>
         <w:rPr>
           <w:rFonts w:ascii="Times New Roman" w:eastAsia="Times New Roman" w:hAnsi="Times New Roman" w:cs="Calibri"/>
@@ -47543,6 +48183,7 @@
         </w:rPr>
         <w:t>deg</w:t>
       </w:r>
+      <w:proofErr w:type="spellEnd"/>
       <w:r>
         <w:rPr>
           <w:rFonts w:ascii="Calibri" w:hAnsi="Calibri" w:cs="Calibri"/>
@@ -51708,6 +52349,14 @@
           <w:lang w:eastAsia="bg-BG"/>
         </w:rPr>
         <w:br/>
+      </w:r>
+      <w:r>
+        <w:rPr>
+          <w:rFonts w:eastAsia="Times New Roman" w:cs="Calibri"/>
+          <w:szCs w:val="24"/>
+          <w:lang w:eastAsia="bg-BG"/>
+        </w:rPr>
+        <w:lastRenderedPageBreak/>
         <w:t xml:space="preserve">Проводимост: </w:t>
       </w:r>
       <w:r>
@@ -52160,14 +52809,6 @@
           <w:lang w:eastAsia="bg-BG"/>
         </w:rPr>
         <w:br/>
-      </w:r>
-      <w:r>
-        <w:rPr>
-          <w:rFonts w:eastAsia="Times New Roman" w:cs="Calibri"/>
-          <w:szCs w:val="24"/>
-          <w:lang w:eastAsia="bg-BG"/>
-        </w:rPr>
-        <w:lastRenderedPageBreak/>
         <w:t xml:space="preserve">Магнитен поток: </w:t>
       </w:r>
       <w:r>
@@ -56700,7 +57341,27 @@
           <w:szCs w:val="24"/>
           <w:lang w:eastAsia="bg-BG"/>
         </w:rPr>
-        <w:t xml:space="preserve">Разполагаме с богата библиотека от оразмерителни програми за Calcpad по </w:t>
+        <w:t xml:space="preserve">Разполагаме с богата библиотека от оразмерителни програми за </w:t>
+      </w:r>
+      <w:proofErr w:type="spellStart"/>
+      <w:r>
+        <w:rPr>
+          <w:rFonts w:ascii="Calibri" w:eastAsia="Times New Roman" w:hAnsi="Calibri" w:cs="Calibri"/>
+          <w:color w:val="000000"/>
+          <w:szCs w:val="24"/>
+          <w:lang w:eastAsia="bg-BG"/>
+        </w:rPr>
+        <w:t>Calcpad</w:t>
+      </w:r>
+      <w:proofErr w:type="spellEnd"/>
+      <w:r>
+        <w:rPr>
+          <w:rFonts w:ascii="Calibri" w:eastAsia="Times New Roman" w:hAnsi="Calibri" w:cs="Calibri"/>
+          <w:color w:val="000000"/>
+          <w:szCs w:val="24"/>
+          <w:lang w:eastAsia="bg-BG"/>
+        </w:rPr>
+        <w:t xml:space="preserve"> по </w:t>
       </w:r>
       <w:proofErr w:type="spellStart"/>
       <w:r>
@@ -56973,6 +57634,7 @@
           <w:szCs w:val="24"/>
           <w:lang w:eastAsia="bg-BG"/>
         </w:rPr>
+        <w:lastRenderedPageBreak/>
         <w:t>Заплащането е еднократно, без абонамент. Веднъж закупени, програмите могат да се ползват без ограничение.</w:t>
       </w:r>
     </w:p>
@@ -59227,6 +59889,7 @@
   <w:style w:type="character" w:default="1" w:styleId="a0">
     <w:name w:val="Default Paragraph Font"/>
     <w:uiPriority w:val="1"/>
+    <w:semiHidden/>
     <w:unhideWhenUsed/>
   </w:style>
   <w:style w:type="table" w:default="1" w:styleId="a1">

</xml_diff>

<commit_message>
Added more parts-per units
</commit_message>
<xml_diff>
--- a/Calcpad.Wpf/doc/help.bg.docx
+++ b/Calcpad.Wpf/doc/help.bg.docx
@@ -411,7 +411,6 @@
         </w:rPr>
         <w:t xml:space="preserve"> като </w:t>
       </w:r>
-      <w:proofErr w:type="spellStart"/>
       <w:r>
         <w:rPr>
           <w:rFonts w:cs="Calibri"/>
@@ -421,7 +420,6 @@
         </w:rPr>
         <w:t>Html</w:t>
       </w:r>
-      <w:proofErr w:type="spellEnd"/>
       <w:r>
         <w:rPr>
           <w:rFonts w:cs="Calibri"/>
@@ -666,7 +664,6 @@
         </w:rPr>
         <w:t xml:space="preserve">Програмният език на </w:t>
       </w:r>
-      <w:proofErr w:type="spellStart"/>
       <w:r>
         <w:rPr>
           <w:rFonts w:eastAsia="Times New Roman" w:cs="Calibri"/>
@@ -677,7 +674,6 @@
         </w:rPr>
         <w:t>Calcpad</w:t>
       </w:r>
-      <w:proofErr w:type="spellEnd"/>
       <w:r>
         <w:rPr>
           <w:rFonts w:eastAsia="Times New Roman" w:cs="Calibri"/>
@@ -1830,21 +1826,12 @@
         </w:rPr>
         <w:t xml:space="preserve">- </w:t>
       </w:r>
-      <w:proofErr w:type="spellStart"/>
       <w:r>
         <w:rPr>
           <w:rFonts w:ascii="Calibri" w:hAnsi="Calibri" w:cs="Calibri"/>
           <w:color w:val="000000"/>
         </w:rPr>
-        <w:t>прим</w:t>
-      </w:r>
-      <w:proofErr w:type="spellEnd"/>
-      <w:r>
-        <w:rPr>
-          <w:rFonts w:ascii="Calibri" w:hAnsi="Calibri" w:cs="Calibri"/>
-          <w:color w:val="000000"/>
-        </w:rPr>
-        <w:t>(</w:t>
+        <w:t>прим(</w:t>
       </w:r>
       <w:proofErr w:type="spellStart"/>
       <w:r>
@@ -2317,6 +2304,7 @@
         <w:rPr>
           <w:rFonts w:ascii="Calibri" w:hAnsi="Calibri" w:cs="Calibri"/>
           <w:color w:val="000000"/>
+          <w:lang w:val="en-US"/>
         </w:rPr>
         <w:br/>
       </w:r>
@@ -9094,23 +9082,7 @@
           <w:rFonts w:ascii="Calibri" w:hAnsi="Calibri" w:cs="Calibri"/>
           <w:color w:val="000000"/>
         </w:rPr>
-        <w:t xml:space="preserve"> и </w:t>
-      </w:r>
-      <w:proofErr w:type="spellStart"/>
-      <w:r>
-        <w:rPr>
-          <w:rFonts w:ascii="Calibri" w:hAnsi="Calibri" w:cs="Calibri"/>
-          <w:color w:val="000000"/>
-        </w:rPr>
-        <w:t>интерполационни</w:t>
-      </w:r>
-      <w:proofErr w:type="spellEnd"/>
-      <w:r>
-        <w:rPr>
-          <w:rFonts w:ascii="Calibri" w:hAnsi="Calibri" w:cs="Calibri"/>
-          <w:color w:val="000000"/>
-        </w:rPr>
-        <w:t>:</w:t>
+        <w:t xml:space="preserve"> и интерполационни:</w:t>
       </w:r>
       <w:r>
         <w:rPr>
@@ -19801,7 +19773,6 @@
           <w:rFonts w:ascii="Georgia Pro Semibold" w:hAnsi="Georgia Pro Semibold" w:cs="Calibri"/>
           <w:position w:val="0"/>
         </w:rPr>
-        <w:lastRenderedPageBreak/>
         <w:t xml:space="preserve">      </w:t>
       </w:r>
       <w:r>
@@ -20156,6 +20127,7 @@
           <w:rFonts w:ascii="Georgia Pro Semibold" w:hAnsi="Georgia Pro Semibold" w:cs="Calibri"/>
           <w:position w:val="0"/>
         </w:rPr>
+        <w:lastRenderedPageBreak/>
         <w:t xml:space="preserve">      </w:t>
       </w:r>
       <w:r>
@@ -25456,7 +25428,6 @@
           <w:rFonts w:ascii="Georgia Pro Semibold" w:hAnsi="Georgia Pro Semibold" w:cs="Calibri"/>
           <w:position w:val="0"/>
         </w:rPr>
-        <w:lastRenderedPageBreak/>
         <w:t xml:space="preserve">      </w:t>
       </w:r>
       <w:r>
@@ -25747,6 +25718,7 @@
           <w:rFonts w:ascii="Georgia Pro Semibold" w:hAnsi="Georgia Pro Semibold" w:cs="Calibri"/>
           <w:position w:val="0"/>
         </w:rPr>
+        <w:lastRenderedPageBreak/>
         <w:t xml:space="preserve">      </w:t>
       </w:r>
       <w:r>
@@ -30167,7 +30139,6 @@
           <w:rFonts w:ascii="Georgia Pro Semibold" w:hAnsi="Georgia Pro Semibold" w:cs="Calibri"/>
           <w:position w:val="0"/>
         </w:rPr>
-        <w:lastRenderedPageBreak/>
         <w:t xml:space="preserve">      </w:t>
       </w:r>
       <w:r>
@@ -30444,6 +30415,7 @@
           <w:rFonts w:ascii="Georgia Pro Semibold" w:hAnsi="Georgia Pro Semibold" w:cs="Calibri"/>
           <w:position w:val="0"/>
         </w:rPr>
+        <w:lastRenderedPageBreak/>
         <w:t xml:space="preserve">      </w:t>
       </w:r>
       <w:r>
@@ -35966,7 +35938,6 @@
           <w:rFonts w:ascii="Georgia Pro Semibold" w:hAnsi="Georgia Pro Semibold" w:cs="Calibri"/>
           <w:position w:val="0"/>
         </w:rPr>
-        <w:lastRenderedPageBreak/>
         <w:t xml:space="preserve">      </w:t>
       </w:r>
       <w:r>
@@ -36217,6 +36188,7 @@
           <w:rFonts w:ascii="Georgia Pro Semibold" w:hAnsi="Georgia Pro Semibold" w:cs="Calibri"/>
           <w:position w:val="0"/>
         </w:rPr>
+        <w:lastRenderedPageBreak/>
         <w:t xml:space="preserve">      </w:t>
       </w:r>
       <w:r>
@@ -41386,25 +41358,7 @@
           <w:szCs w:val="24"/>
           <w:lang w:eastAsia="bg-BG"/>
         </w:rPr>
-        <w:t xml:space="preserve"> </w:t>
-      </w:r>
-      <w:proofErr w:type="spellStart"/>
-      <w:r>
-        <w:rPr>
-          <w:rFonts w:eastAsia="Times New Roman" w:cs="Calibri"/>
-          <w:szCs w:val="24"/>
-          <w:lang w:eastAsia="bg-BG"/>
-        </w:rPr>
-        <w:t>изохроми</w:t>
-      </w:r>
-      <w:proofErr w:type="spellEnd"/>
-      <w:r>
-        <w:rPr>
-          <w:rFonts w:eastAsia="Times New Roman" w:cs="Calibri"/>
-          <w:szCs w:val="24"/>
-          <w:lang w:eastAsia="bg-BG"/>
-        </w:rPr>
-        <w:t xml:space="preserve"> на 2D функция;</w:t>
+        <w:t xml:space="preserve"> изохроми на 2D функция;</w:t>
       </w:r>
       <w:r>
         <w:rPr>
@@ -41476,7 +41430,6 @@
           <w:szCs w:val="24"/>
           <w:lang w:eastAsia="bg-BG"/>
         </w:rPr>
-        <w:lastRenderedPageBreak/>
         <w:t>PlotWidth</w:t>
       </w:r>
       <w:r>
@@ -41562,14 +41515,6 @@
           <w:lang w:eastAsia="bg-BG"/>
         </w:rPr>
         <w:t xml:space="preserve"> стъпка на мрежата за интерполиране.</w:t>
-      </w:r>
-      <w:r>
-        <w:rPr>
-          <w:rFonts w:eastAsia="Times New Roman" w:cs="Calibri"/>
-          <w:szCs w:val="24"/>
-          <w:lang w:val="en-US" w:eastAsia="bg-BG"/>
-        </w:rPr>
-        <w:br/>
       </w:r>
     </w:p>
     <w:p>
@@ -41596,6 +41541,7 @@
           <w:szCs w:val="24"/>
           <w:lang w:eastAsia="bg-BG"/>
         </w:rPr>
+        <w:lastRenderedPageBreak/>
         <w:t>Итеративни и числени методи:</w:t>
       </w:r>
       <w:r>
@@ -45219,7 +45165,6 @@
           <w:szCs w:val="24"/>
           <w:lang w:eastAsia="bg-BG"/>
         </w:rPr>
-        <w:lastRenderedPageBreak/>
         <w:t xml:space="preserve">          </w:t>
       </w:r>
       <w:r>
@@ -45293,6 +45238,7 @@
           <w:szCs w:val="24"/>
           <w:lang w:eastAsia="bg-BG"/>
         </w:rPr>
+        <w:lastRenderedPageBreak/>
         <mc:AlternateContent>
           <mc:Choice Requires="wpg">
             <w:drawing>
@@ -46255,23 +46201,6 @@
           <w:lang w:eastAsia="bg-BG"/>
         </w:rPr>
         <w:br/>
-      </w:r>
-      <w:r>
-        <w:rPr>
-          <w:rFonts w:ascii="Calibri" w:eastAsia="Times New Roman" w:hAnsi="Calibri" w:cs="Calibri"/>
-          <w:color w:val="000000"/>
-          <w:szCs w:val="24"/>
-          <w:lang w:eastAsia="bg-BG"/>
-        </w:rPr>
-        <w:br/>
-      </w:r>
-      <w:r>
-        <w:rPr>
-          <w:rFonts w:ascii="Calibri" w:eastAsia="Times New Roman" w:hAnsi="Calibri" w:cs="Calibri"/>
-          <w:color w:val="000000"/>
-          <w:szCs w:val="24"/>
-          <w:lang w:eastAsia="bg-BG"/>
-        </w:rPr>
         <w:t>Многоредова текстова променлива:</w:t>
       </w:r>
       <w:r>
@@ -47674,6 +47603,14 @@
           <w:lang w:eastAsia="bg-BG"/>
         </w:rPr>
         <w:br/>
+      </w:r>
+      <w:r>
+        <w:rPr>
+          <w:rFonts w:eastAsia="Times New Roman" w:cs="Calibri"/>
+          <w:szCs w:val="24"/>
+          <w:lang w:eastAsia="bg-BG"/>
+        </w:rPr>
+        <w:lastRenderedPageBreak/>
         <w:t>Всяка от горните команди е валидна от мястото на използването и до края на документа или докато не бъде отменена от алтернативна команда.</w:t>
       </w:r>
     </w:p>
@@ -48089,6 +48026,102 @@
           <w:rFonts w:ascii="Calibri" w:hAnsi="Calibri" w:cs="Calibri"/>
           <w:color w:val="000000"/>
         </w:rPr>
+        <w:t>, </w:t>
+      </w:r>
+      <w:r>
+        <w:rPr>
+          <w:rFonts w:ascii="Times New Roman" w:eastAsia="Times New Roman" w:hAnsi="Times New Roman" w:cs="Calibri"/>
+          <w:color w:val="008B8B"/>
+          <w:szCs w:val="24"/>
+          <w:lang w:eastAsia="bg-BG"/>
+        </w:rPr>
+        <w:t>‱</w:t>
+      </w:r>
+      <w:r>
+        <w:rPr>
+          <w:rFonts w:ascii="Calibri" w:hAnsi="Calibri" w:cs="Calibri"/>
+          <w:color w:val="000000"/>
+        </w:rPr>
+        <w:t>, </w:t>
+      </w:r>
+      <w:r>
+        <w:rPr>
+          <w:rFonts w:ascii="Times New Roman" w:eastAsia="Times New Roman" w:hAnsi="Times New Roman" w:cs="Calibri"/>
+          <w:color w:val="008B8B"/>
+          <w:szCs w:val="24"/>
+          <w:lang w:val="en-US" w:eastAsia="bg-BG"/>
+        </w:rPr>
+        <w:t>pcm</w:t>
+      </w:r>
+      <w:r>
+        <w:rPr>
+          <w:rFonts w:ascii="Calibri" w:hAnsi="Calibri" w:cs="Calibri"/>
+          <w:color w:val="000000"/>
+        </w:rPr>
+        <w:t>, </w:t>
+      </w:r>
+      <w:r>
+        <w:rPr>
+          <w:rFonts w:ascii="Times New Roman" w:eastAsia="Times New Roman" w:hAnsi="Times New Roman" w:cs="Calibri"/>
+          <w:color w:val="008B8B"/>
+          <w:szCs w:val="24"/>
+          <w:lang w:val="en-US" w:eastAsia="bg-BG"/>
+        </w:rPr>
+        <w:t>ppm</w:t>
+      </w:r>
+      <w:r>
+        <w:rPr>
+          <w:rFonts w:ascii="Calibri" w:hAnsi="Calibri" w:cs="Calibri"/>
+          <w:color w:val="000000"/>
+        </w:rPr>
+        <w:t>, </w:t>
+      </w:r>
+      <w:r>
+        <w:rPr>
+          <w:rFonts w:ascii="Times New Roman" w:eastAsia="Times New Roman" w:hAnsi="Times New Roman" w:cs="Calibri"/>
+          <w:color w:val="008B8B"/>
+          <w:szCs w:val="24"/>
+          <w:lang w:val="en-US" w:eastAsia="bg-BG"/>
+        </w:rPr>
+        <w:t>ppb</w:t>
+      </w:r>
+      <w:r>
+        <w:rPr>
+          <w:rFonts w:ascii="Calibri" w:hAnsi="Calibri" w:cs="Calibri"/>
+          <w:color w:val="000000"/>
+        </w:rPr>
+        <w:t>, </w:t>
+      </w:r>
+      <w:r>
+        <w:rPr>
+          <w:rFonts w:ascii="Times New Roman" w:eastAsia="Times New Roman" w:hAnsi="Times New Roman" w:cs="Calibri"/>
+          <w:color w:val="008B8B"/>
+          <w:szCs w:val="24"/>
+          <w:lang w:val="en-US" w:eastAsia="bg-BG"/>
+        </w:rPr>
+        <w:t>ppt</w:t>
+      </w:r>
+      <w:r>
+        <w:rPr>
+          <w:rFonts w:ascii="Calibri" w:hAnsi="Calibri" w:cs="Calibri"/>
+          <w:color w:val="000000"/>
+        </w:rPr>
+        <w:t>, </w:t>
+      </w:r>
+      <w:r>
+        <w:rPr>
+          <w:rFonts w:ascii="Times New Roman" w:eastAsia="Times New Roman" w:hAnsi="Times New Roman" w:cs="Calibri"/>
+          <w:color w:val="008B8B"/>
+          <w:szCs w:val="24"/>
+          <w:lang w:val="en-US" w:eastAsia="bg-BG"/>
+        </w:rPr>
+        <w:t>ppq</w:t>
+      </w:r>
+      <w:r>
+        <w:rPr>
+          <w:rFonts w:ascii="Calibri" w:hAnsi="Calibri" w:cs="Calibri"/>
+          <w:color w:val="000000"/>
+        </w:rPr>
         <w:t>;</w:t>
       </w:r>
     </w:p>
@@ -48172,7 +48205,6 @@
         </w:rPr>
         <w:t>, </w:t>
       </w:r>
-      <w:proofErr w:type="spellStart"/>
       <w:r>
         <w:rPr>
           <w:rFonts w:ascii="Times New Roman" w:eastAsia="Times New Roman" w:hAnsi="Times New Roman" w:cs="Calibri"/>
@@ -48183,7 +48215,6 @@
         </w:rPr>
         <w:t>deg</w:t>
       </w:r>
-      <w:proofErr w:type="spellEnd"/>
       <w:r>
         <w:rPr>
           <w:rFonts w:ascii="Calibri" w:hAnsi="Calibri" w:cs="Calibri"/>
@@ -49595,7 +49626,6 @@
         </w:rPr>
         <w:t>, </w:t>
       </w:r>
-      <w:proofErr w:type="spellStart"/>
       <w:r>
         <w:rPr>
           <w:rFonts w:ascii="Times New Roman" w:eastAsia="Times New Roman" w:hAnsi="Times New Roman" w:cs="Calibri"/>
@@ -49606,7 +49636,6 @@
         </w:rPr>
         <w:t>daL</w:t>
       </w:r>
-      <w:proofErr w:type="spellEnd"/>
       <w:r>
         <w:rPr>
           <w:rFonts w:ascii="Calibri" w:hAnsi="Calibri" w:cs="Calibri"/>
@@ -50456,7 +50485,6 @@
         </w:rPr>
         <w:t>, </w:t>
       </w:r>
-      <w:proofErr w:type="spellStart"/>
       <w:r>
         <w:rPr>
           <w:rFonts w:ascii="Times New Roman" w:eastAsia="Times New Roman" w:hAnsi="Times New Roman" w:cs="Calibri"/>
@@ -50467,7 +50495,6 @@
         </w:rPr>
         <w:t>cP</w:t>
       </w:r>
-      <w:proofErr w:type="spellEnd"/>
       <w:r>
         <w:rPr>
           <w:rFonts w:ascii="Calibri" w:hAnsi="Calibri" w:cs="Calibri"/>
@@ -52349,14 +52376,6 @@
           <w:lang w:eastAsia="bg-BG"/>
         </w:rPr>
         <w:br/>
-      </w:r>
-      <w:r>
-        <w:rPr>
-          <w:rFonts w:eastAsia="Times New Roman" w:cs="Calibri"/>
-          <w:szCs w:val="24"/>
-          <w:lang w:eastAsia="bg-BG"/>
-        </w:rPr>
-        <w:lastRenderedPageBreak/>
         <w:t xml:space="preserve">Проводимост: </w:t>
       </w:r>
       <w:r>
@@ -52989,6 +53008,14 @@
           <w:lang w:eastAsia="bg-BG"/>
         </w:rPr>
         <w:br/>
+      </w:r>
+      <w:r>
+        <w:rPr>
+          <w:rFonts w:eastAsia="Times New Roman" w:cs="Calibri"/>
+          <w:szCs w:val="24"/>
+          <w:lang w:eastAsia="bg-BG"/>
+        </w:rPr>
+        <w:lastRenderedPageBreak/>
         <w:t xml:space="preserve">Плътност на потока: </w:t>
       </w:r>
       <w:r>
@@ -55051,7 +55078,6 @@
         </w:rPr>
         <w:t xml:space="preserve"> , </w:t>
       </w:r>
-      <w:proofErr w:type="spellStart"/>
       <w:r>
         <w:rPr>
           <w:rFonts w:ascii="Times New Roman" w:eastAsia="Times New Roman" w:hAnsi="Times New Roman" w:cs="Calibri"/>
@@ -55062,7 +55088,6 @@
         </w:rPr>
         <w:t>knot</w:t>
       </w:r>
-      <w:proofErr w:type="spellEnd"/>
       <w:r>
         <w:rPr>
           <w:rFonts w:eastAsia="Times New Roman" w:cs="Calibri"/>
@@ -57341,27 +57366,7 @@
           <w:szCs w:val="24"/>
           <w:lang w:eastAsia="bg-BG"/>
         </w:rPr>
-        <w:t xml:space="preserve">Разполагаме с богата библиотека от оразмерителни програми за </w:t>
-      </w:r>
-      <w:proofErr w:type="spellStart"/>
-      <w:r>
-        <w:rPr>
-          <w:rFonts w:ascii="Calibri" w:eastAsia="Times New Roman" w:hAnsi="Calibri" w:cs="Calibri"/>
-          <w:color w:val="000000"/>
-          <w:szCs w:val="24"/>
-          <w:lang w:eastAsia="bg-BG"/>
-        </w:rPr>
-        <w:t>Calcpad</w:t>
-      </w:r>
-      <w:proofErr w:type="spellEnd"/>
-      <w:r>
-        <w:rPr>
-          <w:rFonts w:ascii="Calibri" w:eastAsia="Times New Roman" w:hAnsi="Calibri" w:cs="Calibri"/>
-          <w:color w:val="000000"/>
-          <w:szCs w:val="24"/>
-          <w:lang w:eastAsia="bg-BG"/>
-        </w:rPr>
-        <w:t xml:space="preserve"> по </w:t>
+        <w:t xml:space="preserve">Разполагаме с богата библиотека от оразмерителни програми за Calcpad по </w:t>
       </w:r>
       <w:proofErr w:type="spellStart"/>
       <w:r>
@@ -57634,13 +57639,12 @@
           <w:szCs w:val="24"/>
           <w:lang w:eastAsia="bg-BG"/>
         </w:rPr>
-        <w:lastRenderedPageBreak/>
         <w:t>Заплащането е еднократно, без абонамент. Веднъж закупени, програмите могат да се ползват без ограничение.</w:t>
       </w:r>
     </w:p>
     <w:sectPr>
       <w:pgSz w:w="11906" w:h="16838" w:code="9"/>
-      <w:pgMar w:top="851" w:right="851" w:bottom="851" w:left="1134" w:header="0" w:footer="0" w:gutter="0"/>
+      <w:pgMar w:top="709" w:right="851" w:bottom="851" w:left="1134" w:header="0" w:footer="0" w:gutter="0"/>
       <w:cols w:space="708"/>
       <w:formProt w:val="0"/>
       <w:docGrid w:linePitch="360" w:charSpace="12288"/>

</xml_diff>